<commit_message>
updated powerpoint + project
updated powerpoint + project
</commit_message>
<xml_diff>
--- a/RGBLed/project datacom.docx
+++ b/RGBLed/project datacom.docx
@@ -9749,6 +9749,28 @@
         </w:rPr>
         <w:t>.</w:t>
       </w:r>
+      <w:r>
+        <w:rPr>
+          <w:lang w:val="nl-BE"/>
+        </w:rPr>
+        <w:t xml:space="preserve"> Het is </w:t>
+      </w:r>
+      <w:proofErr w:type="spellStart"/>
+      <w:r>
+        <w:rPr>
+          <w:lang w:val="nl-BE"/>
+        </w:rPr>
+        <w:t>omzeilbaar</w:t>
+      </w:r>
+      <w:proofErr w:type="spellEnd"/>
+      <w:r>
+        <w:rPr>
+          <w:lang w:val="nl-BE"/>
+        </w:rPr>
+        <w:t xml:space="preserve"> maar je kan de functie niet stoppen. </w:t>
+      </w:r>
+      <w:bookmarkStart w:id="12" w:name="_GoBack"/>
+      <w:bookmarkEnd w:id="12"/>
     </w:p>
     <w:p>
       <w:pPr>
@@ -9773,7 +9795,7 @@
           <w:lang w:val="nl-BE"/>
         </w:rPr>
       </w:pPr>
-      <w:bookmarkStart w:id="12" w:name="_Toc418579589"/>
+      <w:bookmarkStart w:id="13" w:name="_Toc418579589"/>
       <w:r>
         <w:rPr>
           <w:lang w:val="nl-BE"/>
@@ -9792,25 +9814,7 @@
         <w:rPr>
           <w:lang w:val="nl-BE"/>
         </w:rPr>
-        <w:t xml:space="preserve"> pinnen aan te sturen. (Tevens moet er nog een extra installatie gebeuren</w:t>
-      </w:r>
-      <w:r>
-        <w:rPr>
-          <w:lang w:val="nl-BE"/>
-        </w:rPr>
-        <w:t xml:space="preserve"> om de c++ te kunnen compileren</w:t>
-      </w:r>
-      <w:r>
-        <w:rPr>
-          <w:lang w:val="nl-BE"/>
-        </w:rPr>
-        <w:t>)</w:t>
-      </w:r>
-      <w:r>
-        <w:rPr>
-          <w:lang w:val="nl-BE"/>
-        </w:rPr>
-        <w:t>.</w:t>
+        <w:t xml:space="preserve"> pinnen aan te sturen. (Tevens moet er nog een extra installatie gebeuren om de c++ te kunnen compileren).</w:t>
       </w:r>
     </w:p>
     <w:p>
@@ -9827,7 +9831,7 @@
         </w:rPr>
         <w:t>Python</w:t>
       </w:r>
-      <w:bookmarkEnd w:id="12"/>
+      <w:bookmarkEnd w:id="13"/>
     </w:p>
     <w:p>
       <w:pPr>
@@ -9897,14 +9901,14 @@
           <w:lang w:val="nl-BE"/>
         </w:rPr>
       </w:pPr>
-      <w:bookmarkStart w:id="13" w:name="_Toc418579590"/>
+      <w:bookmarkStart w:id="14" w:name="_Toc418579590"/>
       <w:r>
         <w:rPr>
           <w:lang w:val="nl-BE"/>
         </w:rPr>
         <w:t>Files inlezen</w:t>
       </w:r>
-      <w:bookmarkEnd w:id="13"/>
+      <w:bookmarkEnd w:id="14"/>
     </w:p>
     <w:p>
       <w:pPr>
@@ -9913,7 +9917,7 @@
           <w:lang w:val="nl-BE"/>
         </w:rPr>
       </w:pPr>
-      <w:bookmarkStart w:id="14" w:name="_Toc418579591"/>
+      <w:bookmarkStart w:id="15" w:name="_Toc418579591"/>
       <w:r>
         <w:rPr>
           <w:lang w:val="nl-BE"/>
@@ -9930,7 +9934,7 @@
       <w:r>
         <w:t>Emscripten</w:t>
       </w:r>
-      <w:bookmarkEnd w:id="14"/>
+      <w:bookmarkEnd w:id="15"/>
       <w:proofErr w:type="spellEnd"/>
     </w:p>
     <w:p>
@@ -10073,7 +10077,7 @@
           <w:lang w:val="nl-BE"/>
         </w:rPr>
       </w:pPr>
-      <w:bookmarkStart w:id="15" w:name="_Toc418579593"/>
+      <w:bookmarkStart w:id="16" w:name="_Toc418579593"/>
       <w:r>
         <w:rPr>
           <w:lang w:val="nl-BE"/>
@@ -10081,17 +10085,17 @@
         <w:lastRenderedPageBreak/>
         <w:t>Benodigde informatie</w:t>
       </w:r>
-      <w:bookmarkEnd w:id="15"/>
+      <w:bookmarkEnd w:id="16"/>
     </w:p>
     <w:p>
       <w:pPr>
         <w:pStyle w:val="Kop2"/>
       </w:pPr>
-      <w:bookmarkStart w:id="16" w:name="_Toc418579594"/>
+      <w:bookmarkStart w:id="17" w:name="_Toc418579594"/>
       <w:r>
         <w:t>Aansluitingen van de pi</w:t>
       </w:r>
-      <w:bookmarkEnd w:id="16"/>
+      <w:bookmarkEnd w:id="17"/>
     </w:p>
     <w:tbl>
       <w:tblPr>
@@ -10469,22 +10473,22 @@
           <w:lang w:val="nl-BE"/>
         </w:rPr>
       </w:pPr>
-      <w:bookmarkStart w:id="17" w:name="_Toc418579595"/>
+      <w:bookmarkStart w:id="18" w:name="_Toc418579595"/>
       <w:r>
         <w:rPr>
           <w:lang w:val="nl-BE"/>
         </w:rPr>
         <w:t>Functies</w:t>
       </w:r>
-      <w:bookmarkEnd w:id="17"/>
-    </w:p>
-    <w:p>
-      <w:pPr>
-        <w:rPr>
-          <w:lang w:val="nl-BE"/>
-        </w:rPr>
-      </w:pPr>
-      <w:bookmarkStart w:id="18" w:name="_Toc418579596"/>
+      <w:bookmarkEnd w:id="18"/>
+    </w:p>
+    <w:p>
+      <w:pPr>
+        <w:rPr>
+          <w:lang w:val="nl-BE"/>
+        </w:rPr>
+      </w:pPr>
+      <w:bookmarkStart w:id="19" w:name="_Toc418579596"/>
       <w:r>
         <w:rPr>
           <w:lang w:val="nl-BE"/>
@@ -10874,7 +10878,7 @@
         </w:rPr>
         <w:t>Werking</w:t>
       </w:r>
-      <w:bookmarkEnd w:id="18"/>
+      <w:bookmarkEnd w:id="19"/>
     </w:p>
     <w:p>
       <w:pPr>
@@ -10961,7 +10965,7 @@
           <w:lang w:val="nl-BE"/>
         </w:rPr>
       </w:pPr>
-      <w:bookmarkStart w:id="19" w:name="_Toc418579597"/>
+      <w:bookmarkStart w:id="20" w:name="_Toc418579597"/>
       <w:r>
         <w:rPr>
           <w:lang w:val="nl-BE"/>
@@ -10969,7 +10973,7 @@
         <w:lastRenderedPageBreak/>
         <w:t>Voorbeeld scripts</w:t>
       </w:r>
-      <w:bookmarkEnd w:id="19"/>
+      <w:bookmarkEnd w:id="20"/>
     </w:p>
     <w:p>
       <w:pPr>
@@ -12908,7 +12912,7 @@
           <w:lang w:val="nl-BE"/>
         </w:rPr>
       </w:pPr>
-      <w:bookmarkStart w:id="20" w:name="_Toc418579598"/>
+      <w:bookmarkStart w:id="21" w:name="_Toc418579598"/>
       <w:r>
         <w:rPr>
           <w:lang w:val="nl-BE"/>
@@ -12916,7 +12920,7 @@
         <w:lastRenderedPageBreak/>
         <w:t>Handleiding</w:t>
       </w:r>
-      <w:bookmarkEnd w:id="20"/>
+      <w:bookmarkEnd w:id="21"/>
     </w:p>
     <w:p>
       <w:pPr>
@@ -12925,14 +12929,14 @@
           <w:lang w:val="nl-BE"/>
         </w:rPr>
       </w:pPr>
-      <w:bookmarkStart w:id="21" w:name="_Toc418579599"/>
+      <w:bookmarkStart w:id="22" w:name="_Toc418579599"/>
       <w:r>
         <w:rPr>
           <w:lang w:val="nl-BE"/>
         </w:rPr>
         <w:t>Installatie</w:t>
       </w:r>
-      <w:bookmarkEnd w:id="21"/>
+      <w:bookmarkEnd w:id="22"/>
     </w:p>
     <w:p>
       <w:pPr>
@@ -14577,7 +14581,7 @@
           <w:lang w:val="nl-BE"/>
         </w:rPr>
       </w:pPr>
-      <w:bookmarkStart w:id="22" w:name="_Toc418579608"/>
+      <w:bookmarkStart w:id="23" w:name="_Toc418579608"/>
       <w:r>
         <w:rPr>
           <w:lang w:val="nl-BE"/>
@@ -15653,7 +15657,7 @@
         <w:lastRenderedPageBreak/>
         <w:t>Planning</w:t>
       </w:r>
-      <w:bookmarkEnd w:id="22"/>
+      <w:bookmarkEnd w:id="23"/>
     </w:p>
     <w:p>
       <w:pPr>
@@ -15663,14 +15667,14 @@
           <w:lang w:val="nl-BE"/>
         </w:rPr>
       </w:pPr>
-      <w:bookmarkStart w:id="23" w:name="_Toc418579609"/>
+      <w:bookmarkStart w:id="24" w:name="_Toc418579609"/>
       <w:r>
         <w:rPr>
           <w:lang w:val="nl-BE"/>
         </w:rPr>
         <w:t>Week 1</w:t>
       </w:r>
-      <w:bookmarkEnd w:id="23"/>
+      <w:bookmarkEnd w:id="24"/>
     </w:p>
     <w:p>
       <w:pPr>
@@ -15680,14 +15684,14 @@
           <w:lang w:val="nl-BE"/>
         </w:rPr>
       </w:pPr>
-      <w:bookmarkStart w:id="24" w:name="_Toc418579610"/>
+      <w:bookmarkStart w:id="25" w:name="_Toc418579610"/>
       <w:r>
         <w:rPr>
           <w:lang w:val="nl-BE"/>
         </w:rPr>
         <w:t>Gepland</w:t>
       </w:r>
-      <w:bookmarkEnd w:id="24"/>
+      <w:bookmarkEnd w:id="25"/>
     </w:p>
     <w:p>
       <w:pPr>
@@ -15745,14 +15749,14 @@
           <w:lang w:val="nl-BE"/>
         </w:rPr>
       </w:pPr>
-      <w:bookmarkStart w:id="25" w:name="_Toc418579611"/>
+      <w:bookmarkStart w:id="26" w:name="_Toc418579611"/>
       <w:r>
         <w:rPr>
           <w:lang w:val="nl-BE"/>
         </w:rPr>
         <w:t>Effectief</w:t>
       </w:r>
-      <w:bookmarkEnd w:id="25"/>
+      <w:bookmarkEnd w:id="26"/>
     </w:p>
     <w:p>
       <w:pPr>
@@ -15832,14 +15836,14 @@
           <w:lang w:val="nl-BE"/>
         </w:rPr>
       </w:pPr>
-      <w:bookmarkStart w:id="26" w:name="_Toc418579612"/>
+      <w:bookmarkStart w:id="27" w:name="_Toc418579612"/>
       <w:r>
         <w:rPr>
           <w:lang w:val="nl-BE"/>
         </w:rPr>
         <w:t>Week 2</w:t>
       </w:r>
-      <w:bookmarkEnd w:id="26"/>
+      <w:bookmarkEnd w:id="27"/>
     </w:p>
     <w:p>
       <w:pPr>
@@ -15849,14 +15853,14 @@
           <w:lang w:val="nl-BE"/>
         </w:rPr>
       </w:pPr>
-      <w:bookmarkStart w:id="27" w:name="_Toc418579613"/>
+      <w:bookmarkStart w:id="28" w:name="_Toc418579613"/>
       <w:r>
         <w:rPr>
           <w:lang w:val="nl-BE"/>
         </w:rPr>
         <w:t>Gepland</w:t>
       </w:r>
-      <w:bookmarkEnd w:id="27"/>
+      <w:bookmarkEnd w:id="28"/>
     </w:p>
     <w:p>
       <w:pPr>
@@ -15930,14 +15934,14 @@
           <w:lang w:val="nl-BE"/>
         </w:rPr>
       </w:pPr>
-      <w:bookmarkStart w:id="28" w:name="_Toc418579614"/>
+      <w:bookmarkStart w:id="29" w:name="_Toc418579614"/>
       <w:r>
         <w:rPr>
           <w:lang w:val="nl-BE"/>
         </w:rPr>
         <w:t>Effectief</w:t>
       </w:r>
-      <w:bookmarkEnd w:id="28"/>
+      <w:bookmarkEnd w:id="29"/>
     </w:p>
     <w:p>
       <w:pPr>
@@ -16044,7 +16048,7 @@
         </w:rPr>
         <w:br w:type="column"/>
       </w:r>
-      <w:bookmarkStart w:id="29" w:name="_Toc418579615"/>
+      <w:bookmarkStart w:id="30" w:name="_Toc418579615"/>
       <w:r>
         <w:rPr>
           <w:lang w:val="nl-BE"/>
@@ -16052,7 +16056,7 @@
         <w:lastRenderedPageBreak/>
         <w:t>Week 3</w:t>
       </w:r>
-      <w:bookmarkEnd w:id="29"/>
+      <w:bookmarkEnd w:id="30"/>
     </w:p>
     <w:p>
       <w:pPr>
@@ -16061,14 +16065,14 @@
           <w:lang w:val="nl-BE"/>
         </w:rPr>
       </w:pPr>
-      <w:bookmarkStart w:id="30" w:name="_Toc418579616"/>
+      <w:bookmarkStart w:id="31" w:name="_Toc418579616"/>
       <w:r>
         <w:rPr>
           <w:lang w:val="nl-BE"/>
         </w:rPr>
         <w:t>Gepland</w:t>
       </w:r>
-      <w:bookmarkEnd w:id="30"/>
+      <w:bookmarkEnd w:id="31"/>
     </w:p>
     <w:p>
       <w:pPr>
@@ -16117,14 +16121,14 @@
           <w:lang w:val="nl-BE"/>
         </w:rPr>
       </w:pPr>
-      <w:bookmarkStart w:id="31" w:name="_Toc418579617"/>
+      <w:bookmarkStart w:id="32" w:name="_Toc418579617"/>
       <w:r>
         <w:rPr>
           <w:lang w:val="nl-BE"/>
         </w:rPr>
         <w:t>Effectief</w:t>
       </w:r>
-      <w:bookmarkEnd w:id="31"/>
+      <w:bookmarkEnd w:id="32"/>
     </w:p>
     <w:p>
       <w:pPr>
@@ -16229,14 +16233,14 @@
           <w:lang w:val="nl-BE"/>
         </w:rPr>
       </w:pPr>
-      <w:bookmarkStart w:id="32" w:name="_Toc418579618"/>
+      <w:bookmarkStart w:id="33" w:name="_Toc418579618"/>
       <w:r>
         <w:rPr>
           <w:lang w:val="nl-BE"/>
         </w:rPr>
         <w:t>Week 4</w:t>
       </w:r>
-      <w:bookmarkEnd w:id="32"/>
+      <w:bookmarkEnd w:id="33"/>
     </w:p>
     <w:p>
       <w:pPr>
@@ -16245,14 +16249,14 @@
           <w:lang w:val="nl-BE"/>
         </w:rPr>
       </w:pPr>
-      <w:bookmarkStart w:id="33" w:name="_Toc418579619"/>
+      <w:bookmarkStart w:id="34" w:name="_Toc418579619"/>
       <w:r>
         <w:rPr>
           <w:lang w:val="nl-BE"/>
         </w:rPr>
         <w:t>Gepland</w:t>
       </w:r>
-      <w:bookmarkEnd w:id="33"/>
+      <w:bookmarkEnd w:id="34"/>
     </w:p>
     <w:p>
       <w:pPr>
@@ -16319,14 +16323,14 @@
           <w:lang w:val="nl-BE"/>
         </w:rPr>
       </w:pPr>
-      <w:bookmarkStart w:id="34" w:name="_Toc418579620"/>
+      <w:bookmarkStart w:id="35" w:name="_Toc418579620"/>
       <w:r>
         <w:rPr>
           <w:lang w:val="nl-BE"/>
         </w:rPr>
         <w:t>Effectief</w:t>
       </w:r>
-      <w:bookmarkEnd w:id="34"/>
+      <w:bookmarkEnd w:id="35"/>
     </w:p>
     <w:p>
       <w:pPr>
@@ -16415,7 +16419,7 @@
           <w:lang w:val="nl-BE"/>
         </w:rPr>
       </w:pPr>
-      <w:bookmarkStart w:id="35" w:name="_Toc418579621"/>
+      <w:bookmarkStart w:id="36" w:name="_Toc418579621"/>
       <w:r>
         <w:rPr>
           <w:lang w:val="nl-BE"/>
@@ -16423,7 +16427,7 @@
         <w:lastRenderedPageBreak/>
         <w:t>Taakverdeling</w:t>
       </w:r>
-      <w:bookmarkEnd w:id="35"/>
+      <w:bookmarkEnd w:id="36"/>
     </w:p>
     <w:p>
       <w:pPr>
@@ -16433,14 +16437,14 @@
           <w:lang w:val="nl-BE"/>
         </w:rPr>
       </w:pPr>
-      <w:bookmarkStart w:id="36" w:name="_Toc418579622"/>
+      <w:bookmarkStart w:id="37" w:name="_Toc418579622"/>
       <w:r>
         <w:rPr>
           <w:lang w:val="nl-BE"/>
         </w:rPr>
         <w:t>Week 1</w:t>
       </w:r>
-      <w:bookmarkEnd w:id="36"/>
+      <w:bookmarkEnd w:id="37"/>
     </w:p>
     <w:p>
       <w:pPr>
@@ -16450,14 +16454,14 @@
           <w:lang w:val="nl-BE"/>
         </w:rPr>
       </w:pPr>
-      <w:bookmarkStart w:id="37" w:name="_Toc418579623"/>
+      <w:bookmarkStart w:id="38" w:name="_Toc418579623"/>
       <w:r>
         <w:rPr>
           <w:lang w:val="nl-BE"/>
         </w:rPr>
         <w:t>Alisio</w:t>
       </w:r>
-      <w:bookmarkEnd w:id="37"/>
+      <w:bookmarkEnd w:id="38"/>
     </w:p>
     <w:p>
       <w:pPr>
@@ -16487,14 +16491,14 @@
           <w:lang w:val="nl-BE"/>
         </w:rPr>
       </w:pPr>
-      <w:bookmarkStart w:id="38" w:name="_Toc418579624"/>
+      <w:bookmarkStart w:id="39" w:name="_Toc418579624"/>
       <w:r>
         <w:rPr>
           <w:lang w:val="nl-BE"/>
         </w:rPr>
         <w:t>Bryan</w:t>
       </w:r>
-      <w:bookmarkEnd w:id="38"/>
+      <w:bookmarkEnd w:id="39"/>
     </w:p>
     <w:p>
       <w:pPr>
@@ -16532,14 +16536,14 @@
           <w:lang w:val="nl-BE"/>
         </w:rPr>
       </w:pPr>
-      <w:bookmarkStart w:id="39" w:name="_Toc418579625"/>
+      <w:bookmarkStart w:id="40" w:name="_Toc418579625"/>
       <w:r>
         <w:rPr>
           <w:lang w:val="nl-BE"/>
         </w:rPr>
         <w:t>Week 2</w:t>
       </w:r>
-      <w:bookmarkEnd w:id="39"/>
+      <w:bookmarkEnd w:id="40"/>
     </w:p>
     <w:p>
       <w:pPr>
@@ -16549,14 +16553,14 @@
           <w:lang w:val="nl-BE"/>
         </w:rPr>
       </w:pPr>
-      <w:bookmarkStart w:id="40" w:name="_Toc418579626"/>
+      <w:bookmarkStart w:id="41" w:name="_Toc418579626"/>
       <w:r>
         <w:rPr>
           <w:lang w:val="nl-BE"/>
         </w:rPr>
         <w:t>Alisio</w:t>
       </w:r>
-      <w:bookmarkEnd w:id="40"/>
+      <w:bookmarkEnd w:id="41"/>
     </w:p>
     <w:p>
       <w:pPr>
@@ -16592,14 +16596,14 @@
           <w:lang w:val="nl-BE"/>
         </w:rPr>
       </w:pPr>
-      <w:bookmarkStart w:id="41" w:name="_Toc418579627"/>
+      <w:bookmarkStart w:id="42" w:name="_Toc418579627"/>
       <w:r>
         <w:rPr>
           <w:lang w:val="nl-BE"/>
         </w:rPr>
         <w:t>Bryan</w:t>
       </w:r>
-      <w:bookmarkEnd w:id="41"/>
+      <w:bookmarkEnd w:id="42"/>
     </w:p>
     <w:p>
       <w:pPr>
@@ -16623,14 +16627,14 @@
           <w:lang w:val="nl-BE"/>
         </w:rPr>
       </w:pPr>
-      <w:bookmarkStart w:id="42" w:name="_Toc418579628"/>
+      <w:bookmarkStart w:id="43" w:name="_Toc418579628"/>
       <w:r>
         <w:rPr>
           <w:lang w:val="nl-BE"/>
         </w:rPr>
         <w:t>Week 3</w:t>
       </w:r>
-      <w:bookmarkEnd w:id="42"/>
+      <w:bookmarkEnd w:id="43"/>
     </w:p>
     <w:p>
       <w:pPr>
@@ -16640,14 +16644,14 @@
           <w:lang w:val="nl-BE"/>
         </w:rPr>
       </w:pPr>
-      <w:bookmarkStart w:id="43" w:name="_Toc418579629"/>
+      <w:bookmarkStart w:id="44" w:name="_Toc418579629"/>
       <w:r>
         <w:rPr>
           <w:lang w:val="nl-BE"/>
         </w:rPr>
         <w:t>Alisio</w:t>
       </w:r>
-      <w:bookmarkEnd w:id="43"/>
+      <w:bookmarkEnd w:id="44"/>
     </w:p>
     <w:p>
       <w:pPr>
@@ -16697,14 +16701,14 @@
           <w:lang w:val="nl-BE"/>
         </w:rPr>
       </w:pPr>
-      <w:bookmarkStart w:id="44" w:name="_Toc418579630"/>
+      <w:bookmarkStart w:id="45" w:name="_Toc418579630"/>
       <w:r>
         <w:rPr>
           <w:lang w:val="nl-BE"/>
         </w:rPr>
         <w:t>Bryan</w:t>
       </w:r>
-      <w:bookmarkEnd w:id="44"/>
+      <w:bookmarkEnd w:id="45"/>
     </w:p>
     <w:p>
       <w:pPr>
@@ -16734,14 +16738,14 @@
           <w:lang w:val="nl-BE"/>
         </w:rPr>
       </w:pPr>
-      <w:bookmarkStart w:id="45" w:name="_Toc418579631"/>
+      <w:bookmarkStart w:id="46" w:name="_Toc418579631"/>
       <w:r>
         <w:rPr>
           <w:lang w:val="nl-BE"/>
         </w:rPr>
         <w:t>Week 4</w:t>
       </w:r>
-      <w:bookmarkEnd w:id="45"/>
+      <w:bookmarkEnd w:id="46"/>
     </w:p>
     <w:p>
       <w:pPr>
@@ -16751,14 +16755,14 @@
           <w:lang w:val="nl-BE"/>
         </w:rPr>
       </w:pPr>
-      <w:bookmarkStart w:id="46" w:name="_Toc418579632"/>
+      <w:bookmarkStart w:id="47" w:name="_Toc418579632"/>
       <w:r>
         <w:rPr>
           <w:lang w:val="nl-BE"/>
         </w:rPr>
         <w:t>Alisio</w:t>
       </w:r>
-      <w:bookmarkEnd w:id="46"/>
+      <w:bookmarkEnd w:id="47"/>
     </w:p>
     <w:p>
       <w:pPr>
@@ -16812,14 +16816,14 @@
           <w:lang w:val="nl-BE"/>
         </w:rPr>
       </w:pPr>
-      <w:bookmarkStart w:id="47" w:name="_Toc418579633"/>
+      <w:bookmarkStart w:id="48" w:name="_Toc418579633"/>
       <w:r>
         <w:rPr>
           <w:lang w:val="nl-BE"/>
         </w:rPr>
         <w:t>Bryan</w:t>
       </w:r>
-      <w:bookmarkEnd w:id="47"/>
+      <w:bookmarkEnd w:id="48"/>
     </w:p>
     <w:p>
       <w:pPr>
@@ -16870,7 +16874,7 @@
           <w:lang w:val="nl-BE"/>
         </w:rPr>
       </w:pPr>
-      <w:bookmarkStart w:id="48" w:name="_Toc418579634"/>
+      <w:bookmarkStart w:id="49" w:name="_Toc418579634"/>
       <w:r>
         <w:rPr>
           <w:lang w:val="nl-BE"/>
@@ -16878,7 +16882,7 @@
         <w:lastRenderedPageBreak/>
         <w:t>Samenvatting</w:t>
       </w:r>
-      <w:bookmarkEnd w:id="48"/>
+      <w:bookmarkEnd w:id="49"/>
     </w:p>
     <w:p>
       <w:pPr>
@@ -16984,8 +16988,6 @@
           <w:lang w:val="nl-BE"/>
         </w:rPr>
       </w:pPr>
-      <w:bookmarkStart w:id="49" w:name="_GoBack"/>
-      <w:bookmarkEnd w:id="49"/>
     </w:p>
     <w:p>
       <w:pPr>
@@ -17210,7 +17212,7 @@
         <w:sz w:val="18"/>
         <w:szCs w:val="18"/>
       </w:rPr>
-      <w:t>17</w:t>
+      <w:t>9</w:t>
     </w:r>
     <w:r>
       <w:rPr>
@@ -20687,51 +20689,15 @@
   </w:num>
   <w:num w:numId="19">
     <w:abstractNumId w:val="11"/>
-    <w:lvlOverride w:ilvl="0"/>
-    <w:lvlOverride w:ilvl="1"/>
-    <w:lvlOverride w:ilvl="2"/>
-    <w:lvlOverride w:ilvl="3"/>
-    <w:lvlOverride w:ilvl="4"/>
-    <w:lvlOverride w:ilvl="5"/>
-    <w:lvlOverride w:ilvl="6"/>
-    <w:lvlOverride w:ilvl="7"/>
-    <w:lvlOverride w:ilvl="8"/>
   </w:num>
   <w:num w:numId="20">
     <w:abstractNumId w:val="15"/>
-    <w:lvlOverride w:ilvl="0"/>
-    <w:lvlOverride w:ilvl="1"/>
-    <w:lvlOverride w:ilvl="2"/>
-    <w:lvlOverride w:ilvl="3"/>
-    <w:lvlOverride w:ilvl="4"/>
-    <w:lvlOverride w:ilvl="5"/>
-    <w:lvlOverride w:ilvl="6"/>
-    <w:lvlOverride w:ilvl="7"/>
-    <w:lvlOverride w:ilvl="8"/>
   </w:num>
   <w:num w:numId="21">
     <w:abstractNumId w:val="12"/>
-    <w:lvlOverride w:ilvl="0"/>
-    <w:lvlOverride w:ilvl="1"/>
-    <w:lvlOverride w:ilvl="2"/>
-    <w:lvlOverride w:ilvl="3"/>
-    <w:lvlOverride w:ilvl="4"/>
-    <w:lvlOverride w:ilvl="5"/>
-    <w:lvlOverride w:ilvl="6"/>
-    <w:lvlOverride w:ilvl="7"/>
-    <w:lvlOverride w:ilvl="8"/>
   </w:num>
   <w:num w:numId="22">
     <w:abstractNumId w:val="14"/>
-    <w:lvlOverride w:ilvl="0"/>
-    <w:lvlOverride w:ilvl="1"/>
-    <w:lvlOverride w:ilvl="2"/>
-    <w:lvlOverride w:ilvl="3"/>
-    <w:lvlOverride w:ilvl="4"/>
-    <w:lvlOverride w:ilvl="5"/>
-    <w:lvlOverride w:ilvl="6"/>
-    <w:lvlOverride w:ilvl="7"/>
-    <w:lvlOverride w:ilvl="8"/>
   </w:num>
 </w:numbering>
 </file>
@@ -22389,7 +22355,7 @@
 </file>
 
 <file path=customXml/itemProps1.xml><?xml version="1.0" encoding="utf-8"?>
-<ds:datastoreItem xmlns:ds="http://schemas.openxmlformats.org/officeDocument/2006/customXml" ds:itemID="{80F728E7-BB62-4566-9184-FC076F484D2A}">
+<ds:datastoreItem xmlns:ds="http://schemas.openxmlformats.org/officeDocument/2006/customXml" ds:itemID="{4739960B-A0FC-45D5-BDB3-EFA01E61653C}">
   <ds:schemaRefs>
     <ds:schemaRef ds:uri="http://schemas.openxmlformats.org/officeDocument/2006/bibliography"/>
   </ds:schemaRefs>

</xml_diff>